<commit_message>
Fixed a bug with fine grained iterator
</commit_message>
<xml_diff>
--- a/lab3/Documentatie.docx
+++ b/lab3/Documentatie.docx
@@ -3609,6 +3609,207 @@
           <w:szCs w:val="28"/>
         </w:rPr>
       </w:pPr>
+    </w:p>
+    <w:p>
+      <w:pPr>
+        <w:pStyle w:val="ListParagraph"/>
+        <w:jc w:val="both"/>
+        <w:rPr>
+          <w:sz w:val="24"/>
+          <w:szCs w:val="28"/>
+        </w:rPr>
+      </w:pPr>
+    </w:p>
+    <w:p>
+      <w:pPr>
+        <w:pStyle w:val="ListParagraph"/>
+        <w:jc w:val="both"/>
+        <w:rPr>
+          <w:sz w:val="24"/>
+          <w:szCs w:val="28"/>
+        </w:rPr>
+      </w:pPr>
+      <w:proofErr w:type="spellStart"/>
+      <w:r>
+        <w:rPr>
+          <w:sz w:val="24"/>
+          <w:szCs w:val="28"/>
+        </w:rPr>
+        <w:t>Fisierul</w:t>
+      </w:r>
+      <w:proofErr w:type="spellEnd"/>
+      <w:r>
+        <w:rPr>
+          <w:sz w:val="24"/>
+          <w:szCs w:val="28"/>
+        </w:rPr>
+        <w:t xml:space="preserve"> de log </w:t>
+      </w:r>
+      <w:proofErr w:type="spellStart"/>
+      <w:r>
+        <w:rPr>
+          <w:sz w:val="24"/>
+          <w:szCs w:val="28"/>
+        </w:rPr>
+        <w:t>pentru</w:t>
+      </w:r>
+      <w:proofErr w:type="spellEnd"/>
+      <w:r>
+        <w:rPr>
+          <w:sz w:val="24"/>
+          <w:szCs w:val="28"/>
+        </w:rPr>
+        <w:t xml:space="preserve"> </w:t>
+      </w:r>
+      <w:proofErr w:type="spellStart"/>
+      <w:r>
+        <w:rPr>
+          <w:sz w:val="24"/>
+          <w:szCs w:val="28"/>
+        </w:rPr>
+        <w:t>sincronizarea</w:t>
+      </w:r>
+      <w:proofErr w:type="spellEnd"/>
+      <w:r>
+        <w:rPr>
+          <w:sz w:val="24"/>
+          <w:szCs w:val="28"/>
+        </w:rPr>
+        <w:t xml:space="preserve"> </w:t>
+      </w:r>
+      <w:r>
+        <w:rPr>
+          <w:sz w:val="24"/>
+          <w:szCs w:val="28"/>
+        </w:rPr>
+        <w:t>fine</w:t>
+      </w:r>
+      <w:r>
+        <w:rPr>
+          <w:sz w:val="24"/>
+          <w:szCs w:val="28"/>
+        </w:rPr>
+        <w:t>-grained:</w:t>
+      </w:r>
+    </w:p>
+    <w:p>
+      <w:pPr>
+        <w:pStyle w:val="ListParagraph"/>
+        <w:jc w:val="both"/>
+        <w:rPr>
+          <w:sz w:val="24"/>
+          <w:szCs w:val="28"/>
+        </w:rPr>
+      </w:pPr>
+    </w:p>
+    <w:p>
+      <w:pPr>
+        <w:pStyle w:val="ListParagraph"/>
+        <w:jc w:val="both"/>
+        <w:rPr>
+          <w:sz w:val="24"/>
+          <w:szCs w:val="28"/>
+        </w:rPr>
+      </w:pPr>
+    </w:p>
+    <w:p>
+      <w:pPr>
+        <w:pStyle w:val="ListParagraph"/>
+        <w:jc w:val="both"/>
+        <w:rPr>
+          <w:sz w:val="24"/>
+          <w:szCs w:val="28"/>
+        </w:rPr>
+        <w:sectPr>
+          <w:type w:val="continuous"/>
+          <w:pgSz w:w="12240" w:h="15840"/>
+          <w:pgMar w:top="1440" w:right="1440" w:bottom="1440" w:left="1440" w:header="720" w:footer="720" w:gutter="0"/>
+          <w:cols w:space="720"/>
+          <w:docGrid w:linePitch="360"/>
+        </w:sectPr>
+      </w:pPr>
+    </w:p>
+    <w:p>
+      <w:pPr>
+        <w:pStyle w:val="ListParagraph"/>
+        <w:jc w:val="both"/>
+        <w:rPr>
+          <w:sz w:val="18"/>
+          <w:szCs w:val="18"/>
+        </w:rPr>
+      </w:pPr>
+    </w:p>
+    <w:p>
+      <w:pPr>
+        <w:pStyle w:val="ListParagraph"/>
+        <w:jc w:val="both"/>
+        <w:rPr>
+          <w:sz w:val="18"/>
+          <w:szCs w:val="18"/>
+        </w:rPr>
+      </w:pPr>
+    </w:p>
+    <w:p>
+      <w:pPr>
+        <w:pStyle w:val="ListParagraph"/>
+        <w:jc w:val="both"/>
+        <w:rPr>
+          <w:sz w:val="24"/>
+          <w:szCs w:val="28"/>
+        </w:rPr>
+      </w:pPr>
+      <w:proofErr w:type="spellStart"/>
+      <w:r>
+        <w:rPr>
+          <w:sz w:val="24"/>
+          <w:szCs w:val="28"/>
+        </w:rPr>
+        <w:t>Logul</w:t>
+      </w:r>
+      <w:proofErr w:type="spellEnd"/>
+      <w:r>
+        <w:rPr>
+          <w:sz w:val="24"/>
+          <w:szCs w:val="28"/>
+        </w:rPr>
+        <w:t xml:space="preserve"> intern al </w:t>
+      </w:r>
+      <w:proofErr w:type="spellStart"/>
+      <w:r>
+        <w:rPr>
+          <w:sz w:val="24"/>
+          <w:szCs w:val="28"/>
+        </w:rPr>
+        <w:t>listei</w:t>
+      </w:r>
+      <w:proofErr w:type="spellEnd"/>
+      <w:r>
+        <w:rPr>
+          <w:sz w:val="24"/>
+          <w:szCs w:val="28"/>
+        </w:rPr>
+        <w:t>:</w:t>
+      </w:r>
+    </w:p>
+    <w:p>
+      <w:pPr>
+        <w:pStyle w:val="ListParagraph"/>
+        <w:jc w:val="both"/>
+        <w:rPr>
+          <w:sz w:val="20"/>
+          <w:szCs w:val="20"/>
+        </w:rPr>
+      </w:pPr>
+    </w:p>
+    <w:p>
+      <w:pPr>
+        <w:pStyle w:val="ListParagraph"/>
+        <w:jc w:val="both"/>
+        <w:rPr>
+          <w:sz w:val="20"/>
+          <w:szCs w:val="20"/>
+        </w:rPr>
+      </w:pPr>
       <w:bookmarkStart w:id="0" w:name="_GoBack"/>
       <w:bookmarkEnd w:id="0"/>
     </w:p>
@@ -3617,101 +3818,36 @@
         <w:pStyle w:val="ListParagraph"/>
         <w:jc w:val="both"/>
         <w:rPr>
-          <w:sz w:val="24"/>
-          <w:szCs w:val="28"/>
-        </w:rPr>
-      </w:pPr>
-    </w:p>
-    <w:p>
-      <w:pPr>
-        <w:pStyle w:val="ListParagraph"/>
-        <w:jc w:val="both"/>
-        <w:rPr>
-          <w:sz w:val="24"/>
-          <w:szCs w:val="28"/>
-        </w:rPr>
-      </w:pPr>
-      <w:proofErr w:type="spellStart"/>
-      <w:r>
-        <w:rPr>
-          <w:sz w:val="24"/>
-          <w:szCs w:val="28"/>
-        </w:rPr>
-        <w:t>Fisierul</w:t>
-      </w:r>
-      <w:proofErr w:type="spellEnd"/>
-      <w:r>
-        <w:rPr>
-          <w:sz w:val="24"/>
-          <w:szCs w:val="28"/>
-        </w:rPr>
-        <w:t xml:space="preserve"> de log </w:t>
-      </w:r>
-      <w:proofErr w:type="spellStart"/>
-      <w:r>
-        <w:rPr>
-          <w:sz w:val="24"/>
-          <w:szCs w:val="28"/>
-        </w:rPr>
-        <w:t>pentru</w:t>
-      </w:r>
-      <w:proofErr w:type="spellEnd"/>
-      <w:r>
-        <w:rPr>
-          <w:sz w:val="24"/>
-          <w:szCs w:val="28"/>
-        </w:rPr>
-        <w:t xml:space="preserve"> </w:t>
-      </w:r>
-      <w:proofErr w:type="spellStart"/>
-      <w:r>
-        <w:rPr>
-          <w:sz w:val="24"/>
-          <w:szCs w:val="28"/>
-        </w:rPr>
-        <w:t>sincronizarea</w:t>
-      </w:r>
-      <w:proofErr w:type="spellEnd"/>
-      <w:r>
-        <w:rPr>
-          <w:sz w:val="24"/>
-          <w:szCs w:val="28"/>
-        </w:rPr>
-        <w:t xml:space="preserve"> </w:t>
-      </w:r>
-      <w:r>
-        <w:rPr>
-          <w:sz w:val="24"/>
-          <w:szCs w:val="28"/>
-        </w:rPr>
-        <w:t>fine</w:t>
-      </w:r>
-      <w:r>
-        <w:rPr>
-          <w:sz w:val="24"/>
-          <w:szCs w:val="28"/>
-        </w:rPr>
-        <w:t>-grained:</w:t>
-      </w:r>
-    </w:p>
-    <w:p>
-      <w:pPr>
-        <w:pStyle w:val="ListParagraph"/>
-        <w:jc w:val="both"/>
-        <w:rPr>
-          <w:sz w:val="24"/>
-          <w:szCs w:val="28"/>
-        </w:rPr>
-      </w:pPr>
-    </w:p>
-    <w:p>
-      <w:pPr>
-        <w:pStyle w:val="ListParagraph"/>
-        <w:jc w:val="both"/>
-        <w:rPr>
-          <w:sz w:val="24"/>
-          <w:szCs w:val="28"/>
-        </w:rPr>
+          <w:sz w:val="20"/>
+          <w:szCs w:val="20"/>
+        </w:rPr>
+      </w:pPr>
+    </w:p>
+    <w:p>
+      <w:pPr>
+        <w:pStyle w:val="ListParagraph"/>
+        <w:jc w:val="both"/>
+        <w:rPr>
+          <w:sz w:val="20"/>
+          <w:szCs w:val="20"/>
+        </w:rPr>
+      </w:pPr>
+    </w:p>
+    <w:p>
+      <w:pPr>
+        <w:pStyle w:val="ListParagraph"/>
+        <w:jc w:val="both"/>
+        <w:rPr>
+          <w:sz w:val="20"/>
+          <w:szCs w:val="20"/>
+        </w:rPr>
+        <w:sectPr>
+          <w:type w:val="continuous"/>
+          <w:pgSz w:w="12240" w:h="15840"/>
+          <w:pgMar w:top="1440" w:right="1440" w:bottom="1440" w:left="1440" w:header="720" w:footer="720" w:gutter="0"/>
+          <w:cols w:space="720"/>
+          <w:docGrid w:linePitch="360"/>
+        </w:sectPr>
       </w:pPr>
     </w:p>
     <w:p>
@@ -3733,6 +3869,7 @@
           <w:sz w:val="24"/>
           <w:szCs w:val="28"/>
         </w:rPr>
+        <w:lastRenderedPageBreak/>
         <w:t>Programul</w:t>
       </w:r>
       <w:proofErr w:type="spellEnd"/>
@@ -4032,7 +4169,23 @@
           <w:sz w:val="24"/>
           <w:szCs w:val="28"/>
         </w:rPr>
-        <w:t xml:space="preserve"> experimental)</w:t>
+        <w:t xml:space="preserve"> </w:t>
+      </w:r>
+      <w:proofErr w:type="gramStart"/>
+      <w:r>
+        <w:rPr>
+          <w:sz w:val="24"/>
+          <w:szCs w:val="28"/>
+        </w:rPr>
+        <w:t>experimental</w:t>
+      </w:r>
+      <w:proofErr w:type="gramEnd"/>
+      <w:r>
+        <w:rPr>
+          <w:sz w:val="24"/>
+          <w:szCs w:val="28"/>
+        </w:rPr>
+        <w:t>)</w:t>
       </w:r>
       <w:r>
         <w:rPr>

</xml_diff>

<commit_message>
Added testing for fine grained sync
</commit_message>
<xml_diff>
--- a/lab3/Documentatie.docx
+++ b/lab3/Documentatie.docx
@@ -3710,16 +3710,6 @@
           <w:sz w:val="24"/>
           <w:szCs w:val="28"/>
         </w:rPr>
-      </w:pPr>
-    </w:p>
-    <w:p>
-      <w:pPr>
-        <w:pStyle w:val="ListParagraph"/>
-        <w:jc w:val="both"/>
-        <w:rPr>
-          <w:sz w:val="24"/>
-          <w:szCs w:val="28"/>
-        </w:rPr>
         <w:sectPr>
           <w:type w:val="continuous"/>
           <w:pgSz w:w="12240" w:h="15840"/>
@@ -3734,6 +3724,1118 @@
         <w:pStyle w:val="ListParagraph"/>
         <w:jc w:val="both"/>
         <w:rPr>
+          <w:sz w:val="20"/>
+          <w:szCs w:val="20"/>
+        </w:rPr>
+      </w:pPr>
+      <w:r>
+        <w:rPr>
+          <w:sz w:val="20"/>
+          <w:szCs w:val="20"/>
+        </w:rPr>
+        <w:lastRenderedPageBreak/>
+        <w:t xml:space="preserve">19:40:12.124 </w:t>
+      </w:r>
+      <w:proofErr w:type="gramStart"/>
+      <w:r>
+        <w:rPr>
+          <w:sz w:val="20"/>
+          <w:szCs w:val="20"/>
+        </w:rPr>
+        <w:t>Simulation</w:t>
+      </w:r>
+      <w:proofErr w:type="gramEnd"/>
+      <w:r>
+        <w:rPr>
+          <w:sz w:val="20"/>
+          <w:szCs w:val="20"/>
+        </w:rPr>
+        <w:t xml:space="preserve"> started</w:t>
+      </w:r>
+    </w:p>
+    <w:p>
+      <w:pPr>
+        <w:pStyle w:val="ListParagraph"/>
+        <w:jc w:val="both"/>
+        <w:rPr>
+          <w:sz w:val="20"/>
+          <w:szCs w:val="20"/>
+        </w:rPr>
+      </w:pPr>
+      <w:r>
+        <w:rPr>
+          <w:sz w:val="20"/>
+          <w:szCs w:val="20"/>
+        </w:rPr>
+        <w:t>19:40:12.146 T3 deletion#1 started 9.0</w:t>
+      </w:r>
+    </w:p>
+    <w:p>
+      <w:pPr>
+        <w:pStyle w:val="ListParagraph"/>
+        <w:jc w:val="both"/>
+        <w:rPr>
+          <w:sz w:val="20"/>
+          <w:szCs w:val="20"/>
+        </w:rPr>
+      </w:pPr>
+      <w:r>
+        <w:rPr>
+          <w:sz w:val="20"/>
+          <w:szCs w:val="20"/>
+        </w:rPr>
+        <w:t>19:40:12.148 T1 insertion#1 started 5.0</w:t>
+      </w:r>
+    </w:p>
+    <w:p>
+      <w:pPr>
+        <w:pStyle w:val="ListParagraph"/>
+        <w:jc w:val="both"/>
+        <w:rPr>
+          <w:sz w:val="20"/>
+          <w:szCs w:val="20"/>
+        </w:rPr>
+      </w:pPr>
+      <w:r>
+        <w:rPr>
+          <w:sz w:val="20"/>
+          <w:szCs w:val="20"/>
+        </w:rPr>
+        <w:t>19:40:12.149 T2 insertion#1 started 9.0</w:t>
+      </w:r>
+    </w:p>
+    <w:p>
+      <w:pPr>
+        <w:pStyle w:val="ListParagraph"/>
+        <w:jc w:val="both"/>
+        <w:rPr>
+          <w:sz w:val="20"/>
+          <w:szCs w:val="20"/>
+        </w:rPr>
+      </w:pPr>
+      <w:r>
+        <w:rPr>
+          <w:sz w:val="20"/>
+          <w:szCs w:val="20"/>
+        </w:rPr>
+        <w:t>19:40:12.150 T1 insertion#1 ended 5.0</w:t>
+      </w:r>
+    </w:p>
+    <w:p>
+      <w:pPr>
+        <w:pStyle w:val="ListParagraph"/>
+        <w:jc w:val="both"/>
+        <w:rPr>
+          <w:sz w:val="20"/>
+          <w:szCs w:val="20"/>
+        </w:rPr>
+      </w:pPr>
+      <w:r>
+        <w:rPr>
+          <w:sz w:val="20"/>
+          <w:szCs w:val="20"/>
+        </w:rPr>
+        <w:t>19:40:12.153 T3 deletion#1 ended 9.0</w:t>
+      </w:r>
+    </w:p>
+    <w:p>
+      <w:pPr>
+        <w:pStyle w:val="ListParagraph"/>
+        <w:jc w:val="both"/>
+        <w:rPr>
+          <w:sz w:val="20"/>
+          <w:szCs w:val="20"/>
+        </w:rPr>
+      </w:pPr>
+      <w:r>
+        <w:rPr>
+          <w:sz w:val="20"/>
+          <w:szCs w:val="20"/>
+        </w:rPr>
+        <w:t>19:40:12.154 T2 insertion#1 ended 9.0</w:t>
+      </w:r>
+    </w:p>
+    <w:p>
+      <w:pPr>
+        <w:pStyle w:val="ListParagraph"/>
+        <w:jc w:val="both"/>
+        <w:rPr>
+          <w:sz w:val="20"/>
+          <w:szCs w:val="20"/>
+        </w:rPr>
+      </w:pPr>
+      <w:r>
+        <w:rPr>
+          <w:sz w:val="20"/>
+          <w:szCs w:val="20"/>
+        </w:rPr>
+        <w:t>19:40:12.156 T3 deletion#2 started 7.0</w:t>
+      </w:r>
+    </w:p>
+    <w:p>
+      <w:pPr>
+        <w:pStyle w:val="ListParagraph"/>
+        <w:jc w:val="both"/>
+        <w:rPr>
+          <w:sz w:val="20"/>
+          <w:szCs w:val="20"/>
+        </w:rPr>
+      </w:pPr>
+      <w:r>
+        <w:rPr>
+          <w:sz w:val="20"/>
+          <w:szCs w:val="20"/>
+        </w:rPr>
+        <w:t>19:40:12.157 T1 insertion#2 started 7.0</w:t>
+      </w:r>
+    </w:p>
+    <w:p>
+      <w:pPr>
+        <w:pStyle w:val="ListParagraph"/>
+        <w:jc w:val="both"/>
+        <w:rPr>
+          <w:sz w:val="20"/>
+          <w:szCs w:val="20"/>
+        </w:rPr>
+      </w:pPr>
+      <w:r>
+        <w:rPr>
+          <w:sz w:val="20"/>
+          <w:szCs w:val="20"/>
+        </w:rPr>
+        <w:t>19:40:12.159 T4 iteration start</w:t>
+      </w:r>
+    </w:p>
+    <w:p>
+      <w:pPr>
+        <w:pStyle w:val="ListParagraph"/>
+        <w:jc w:val="both"/>
+        <w:rPr>
+          <w:sz w:val="20"/>
+          <w:szCs w:val="20"/>
+        </w:rPr>
+      </w:pPr>
+      <w:r>
+        <w:rPr>
+          <w:sz w:val="20"/>
+          <w:szCs w:val="20"/>
+        </w:rPr>
+        <w:t>19:40:12.159 T2 insertion#2 started 6.0</w:t>
+      </w:r>
+    </w:p>
+    <w:p>
+      <w:pPr>
+        <w:pStyle w:val="ListParagraph"/>
+        <w:jc w:val="both"/>
+        <w:rPr>
+          <w:sz w:val="20"/>
+          <w:szCs w:val="20"/>
+        </w:rPr>
+      </w:pPr>
+      <w:r>
+        <w:rPr>
+          <w:sz w:val="20"/>
+          <w:szCs w:val="20"/>
+        </w:rPr>
+        <w:lastRenderedPageBreak/>
+        <w:t>19:40:12.159 T3 deletion#2 ended 7.0</w:t>
+      </w:r>
+    </w:p>
+    <w:p>
+      <w:pPr>
+        <w:pStyle w:val="ListParagraph"/>
+        <w:jc w:val="both"/>
+        <w:rPr>
+          <w:sz w:val="20"/>
+          <w:szCs w:val="20"/>
+        </w:rPr>
+      </w:pPr>
+      <w:r>
+        <w:rPr>
+          <w:sz w:val="20"/>
+          <w:szCs w:val="20"/>
+        </w:rPr>
+        <w:t>19:40:12.163 T2 insertion#2 ended 6.0</w:t>
+      </w:r>
+    </w:p>
+    <w:p>
+      <w:pPr>
+        <w:pStyle w:val="ListParagraph"/>
+        <w:jc w:val="both"/>
+        <w:rPr>
+          <w:sz w:val="20"/>
+          <w:szCs w:val="20"/>
+        </w:rPr>
+      </w:pPr>
+      <w:r>
+        <w:rPr>
+          <w:sz w:val="20"/>
+          <w:szCs w:val="20"/>
+        </w:rPr>
+        <w:t xml:space="preserve">19:40:12.164 T4 iteration </w:t>
+      </w:r>
+      <w:proofErr w:type="gramStart"/>
+      <w:r>
+        <w:rPr>
+          <w:sz w:val="20"/>
+          <w:szCs w:val="20"/>
+        </w:rPr>
+        <w:t>ended ;</w:t>
+      </w:r>
+      <w:proofErr w:type="gramEnd"/>
+      <w:r>
+        <w:rPr>
+          <w:sz w:val="20"/>
+          <w:szCs w:val="20"/>
+        </w:rPr>
+        <w:t xml:space="preserve"> [5.0, 7.0, 9.0]</w:t>
+      </w:r>
+    </w:p>
+    <w:p>
+      <w:pPr>
+        <w:pStyle w:val="ListParagraph"/>
+        <w:jc w:val="both"/>
+        <w:rPr>
+          <w:sz w:val="20"/>
+          <w:szCs w:val="20"/>
+        </w:rPr>
+      </w:pPr>
+      <w:r>
+        <w:rPr>
+          <w:sz w:val="20"/>
+          <w:szCs w:val="20"/>
+        </w:rPr>
+        <w:t>19:40:12.166 T1 insertion#2 ended 7.0</w:t>
+      </w:r>
+    </w:p>
+    <w:p>
+      <w:pPr>
+        <w:pStyle w:val="ListParagraph"/>
+        <w:jc w:val="both"/>
+        <w:rPr>
+          <w:sz w:val="20"/>
+          <w:szCs w:val="20"/>
+        </w:rPr>
+      </w:pPr>
+      <w:r>
+        <w:rPr>
+          <w:sz w:val="20"/>
+          <w:szCs w:val="20"/>
+        </w:rPr>
+        <w:t>19:40:12.169 T2 insertion#3 started 3.0</w:t>
+      </w:r>
+    </w:p>
+    <w:p>
+      <w:pPr>
+        <w:pStyle w:val="ListParagraph"/>
+        <w:jc w:val="both"/>
+        <w:rPr>
+          <w:sz w:val="20"/>
+          <w:szCs w:val="20"/>
+        </w:rPr>
+      </w:pPr>
+      <w:r>
+        <w:rPr>
+          <w:sz w:val="20"/>
+          <w:szCs w:val="20"/>
+        </w:rPr>
+        <w:t>19:40:12.170 T3 deletion#3 started 3.0</w:t>
+      </w:r>
+    </w:p>
+    <w:p>
+      <w:pPr>
+        <w:pStyle w:val="ListParagraph"/>
+        <w:jc w:val="both"/>
+        <w:rPr>
+          <w:sz w:val="20"/>
+          <w:szCs w:val="20"/>
+        </w:rPr>
+      </w:pPr>
+      <w:r>
+        <w:rPr>
+          <w:sz w:val="20"/>
+          <w:szCs w:val="20"/>
+        </w:rPr>
+        <w:t>19:40:12.172 T2 insertion#3 ended 3.0</w:t>
+      </w:r>
+    </w:p>
+    <w:p>
+      <w:pPr>
+        <w:pStyle w:val="ListParagraph"/>
+        <w:jc w:val="both"/>
+        <w:rPr>
+          <w:sz w:val="20"/>
+          <w:szCs w:val="20"/>
+        </w:rPr>
+      </w:pPr>
+      <w:r>
+        <w:rPr>
+          <w:sz w:val="20"/>
+          <w:szCs w:val="20"/>
+        </w:rPr>
+        <w:t>19:40:12.173 T1 insertion#3 started 8.0</w:t>
+      </w:r>
+    </w:p>
+    <w:p>
+      <w:pPr>
+        <w:pStyle w:val="ListParagraph"/>
+        <w:jc w:val="both"/>
+        <w:rPr>
+          <w:sz w:val="20"/>
+          <w:szCs w:val="20"/>
+        </w:rPr>
+      </w:pPr>
+      <w:r>
+        <w:rPr>
+          <w:sz w:val="20"/>
+          <w:szCs w:val="20"/>
+        </w:rPr>
+        <w:t>19:40:12.175 T3 deletion#3 ended 3.0</w:t>
+      </w:r>
+    </w:p>
+    <w:p>
+      <w:pPr>
+        <w:pStyle w:val="ListParagraph"/>
+        <w:jc w:val="both"/>
+        <w:rPr>
+          <w:sz w:val="20"/>
+          <w:szCs w:val="20"/>
+        </w:rPr>
+      </w:pPr>
+      <w:r>
+        <w:rPr>
+          <w:sz w:val="20"/>
+          <w:szCs w:val="20"/>
+        </w:rPr>
+        <w:t>19:40:12.176 T1 insertion#3 ended 8.0</w:t>
+      </w:r>
+    </w:p>
+    <w:p>
+      <w:pPr>
+        <w:pStyle w:val="ListParagraph"/>
+        <w:jc w:val="both"/>
+        <w:rPr>
+          <w:sz w:val="20"/>
+          <w:szCs w:val="20"/>
+        </w:rPr>
+      </w:pPr>
+      <w:r>
+        <w:rPr>
+          <w:sz w:val="20"/>
+          <w:szCs w:val="20"/>
+        </w:rPr>
+        <w:lastRenderedPageBreak/>
+        <w:t>19:40:12.178 T3 deletion#4 started 7.0</w:t>
+      </w:r>
+    </w:p>
+    <w:p>
+      <w:pPr>
+        <w:pStyle w:val="ListParagraph"/>
+        <w:jc w:val="both"/>
+        <w:rPr>
+          <w:sz w:val="20"/>
+          <w:szCs w:val="20"/>
+        </w:rPr>
+      </w:pPr>
+      <w:r>
+        <w:rPr>
+          <w:sz w:val="20"/>
+          <w:szCs w:val="20"/>
+        </w:rPr>
+        <w:t>19:40:12.180 T3 deletion#4 ended 7.0</w:t>
+      </w:r>
+    </w:p>
+    <w:p>
+      <w:pPr>
+        <w:pStyle w:val="ListParagraph"/>
+        <w:jc w:val="both"/>
+        <w:rPr>
+          <w:sz w:val="20"/>
+          <w:szCs w:val="20"/>
+        </w:rPr>
+      </w:pPr>
+      <w:r>
+        <w:rPr>
+          <w:sz w:val="20"/>
+          <w:szCs w:val="20"/>
+        </w:rPr>
+        <w:t>19:40:12.182 T2 insertion#4 started 2.0</w:t>
+      </w:r>
+    </w:p>
+    <w:p>
+      <w:pPr>
+        <w:pStyle w:val="ListParagraph"/>
+        <w:jc w:val="both"/>
+        <w:rPr>
+          <w:sz w:val="20"/>
+          <w:szCs w:val="20"/>
+        </w:rPr>
+      </w:pPr>
+      <w:r>
+        <w:rPr>
+          <w:sz w:val="20"/>
+          <w:szCs w:val="20"/>
+        </w:rPr>
+        <w:t>19:40:12.183 T2 insertion#4 ended 2.0</w:t>
+      </w:r>
+    </w:p>
+    <w:p>
+      <w:pPr>
+        <w:pStyle w:val="ListParagraph"/>
+        <w:jc w:val="both"/>
+        <w:rPr>
+          <w:sz w:val="20"/>
+          <w:szCs w:val="20"/>
+        </w:rPr>
+      </w:pPr>
+      <w:r>
+        <w:rPr>
+          <w:sz w:val="20"/>
+          <w:szCs w:val="20"/>
+        </w:rPr>
+        <w:t>19:40:12.186 T1 insertion#4 started 7.0</w:t>
+      </w:r>
+    </w:p>
+    <w:p>
+      <w:pPr>
+        <w:pStyle w:val="ListParagraph"/>
+        <w:jc w:val="both"/>
+        <w:rPr>
+          <w:sz w:val="20"/>
+          <w:szCs w:val="20"/>
+        </w:rPr>
+      </w:pPr>
+      <w:r>
+        <w:rPr>
+          <w:sz w:val="20"/>
+          <w:szCs w:val="20"/>
+        </w:rPr>
+        <w:t>19:40:12.208 T3 deletion#5 started 4.0</w:t>
+      </w:r>
+    </w:p>
+    <w:p>
+      <w:pPr>
+        <w:pStyle w:val="ListParagraph"/>
+        <w:jc w:val="both"/>
+        <w:rPr>
+          <w:sz w:val="20"/>
+          <w:szCs w:val="20"/>
+        </w:rPr>
+      </w:pPr>
+      <w:r>
+        <w:rPr>
+          <w:sz w:val="20"/>
+          <w:szCs w:val="20"/>
+        </w:rPr>
+        <w:t>19:40:12.208 T3 deletion#5 ended 4.0</w:t>
+      </w:r>
+    </w:p>
+    <w:p>
+      <w:pPr>
+        <w:pStyle w:val="ListParagraph"/>
+        <w:jc w:val="both"/>
+        <w:rPr>
+          <w:sz w:val="20"/>
+          <w:szCs w:val="20"/>
+        </w:rPr>
+      </w:pPr>
+      <w:r>
+        <w:rPr>
+          <w:sz w:val="20"/>
+          <w:szCs w:val="20"/>
+        </w:rPr>
+        <w:t>19:40:12.212 T4 iteration start</w:t>
+      </w:r>
+    </w:p>
+    <w:p>
+      <w:pPr>
+        <w:pStyle w:val="ListParagraph"/>
+        <w:jc w:val="both"/>
+        <w:rPr>
+          <w:sz w:val="20"/>
+          <w:szCs w:val="20"/>
+        </w:rPr>
+      </w:pPr>
+      <w:r>
+        <w:rPr>
+          <w:sz w:val="20"/>
+          <w:szCs w:val="20"/>
+        </w:rPr>
+        <w:t xml:space="preserve">19:40:12.213 T4 iteration </w:t>
+      </w:r>
+      <w:proofErr w:type="gramStart"/>
+      <w:r>
+        <w:rPr>
+          <w:sz w:val="20"/>
+          <w:szCs w:val="20"/>
+        </w:rPr>
+        <w:t>ended ;</w:t>
+      </w:r>
+      <w:proofErr w:type="gramEnd"/>
+      <w:r>
+        <w:rPr>
+          <w:sz w:val="20"/>
+          <w:szCs w:val="20"/>
+        </w:rPr>
+        <w:t xml:space="preserve"> [2.0, 5.0, 6.0, 7.0, 8.0, 9.0]</w:t>
+      </w:r>
+    </w:p>
+    <w:p>
+      <w:pPr>
+        <w:pStyle w:val="ListParagraph"/>
+        <w:jc w:val="both"/>
+        <w:rPr>
+          <w:sz w:val="20"/>
+          <w:szCs w:val="20"/>
+        </w:rPr>
+      </w:pPr>
+      <w:r>
+        <w:rPr>
+          <w:sz w:val="20"/>
+          <w:szCs w:val="20"/>
+        </w:rPr>
+        <w:t>19:40:12.214 T1 insertion#4 ended 7.0</w:t>
+      </w:r>
+    </w:p>
+    <w:p>
+      <w:pPr>
+        <w:pStyle w:val="ListParagraph"/>
+        <w:jc w:val="both"/>
+        <w:rPr>
+          <w:sz w:val="20"/>
+          <w:szCs w:val="20"/>
+        </w:rPr>
+      </w:pPr>
+      <w:r>
+        <w:rPr>
+          <w:sz w:val="20"/>
+          <w:szCs w:val="20"/>
+        </w:rPr>
+        <w:t>19:40:12.217 T2 insertion#5 started 4.0</w:t>
+      </w:r>
+    </w:p>
+    <w:p>
+      <w:pPr>
+        <w:pStyle w:val="ListParagraph"/>
+        <w:jc w:val="both"/>
+        <w:rPr>
+          <w:sz w:val="20"/>
+          <w:szCs w:val="20"/>
+        </w:rPr>
+      </w:pPr>
+      <w:r>
+        <w:rPr>
+          <w:sz w:val="20"/>
+          <w:szCs w:val="20"/>
+        </w:rPr>
+        <w:t>19:40:12.219 T2 insertion#5 ended 4.0</w:t>
+      </w:r>
+    </w:p>
+    <w:p>
+      <w:pPr>
+        <w:pStyle w:val="ListParagraph"/>
+        <w:jc w:val="both"/>
+        <w:rPr>
+          <w:sz w:val="20"/>
+          <w:szCs w:val="20"/>
+        </w:rPr>
+      </w:pPr>
+      <w:r>
+        <w:rPr>
+          <w:sz w:val="20"/>
+          <w:szCs w:val="20"/>
+        </w:rPr>
+        <w:t>19:40:12.220 T3 deletion#6 started 9.0</w:t>
+      </w:r>
+    </w:p>
+    <w:p>
+      <w:pPr>
+        <w:pStyle w:val="ListParagraph"/>
+        <w:jc w:val="both"/>
+        <w:rPr>
+          <w:sz w:val="20"/>
+          <w:szCs w:val="20"/>
+        </w:rPr>
+      </w:pPr>
+      <w:r>
+        <w:rPr>
+          <w:sz w:val="20"/>
+          <w:szCs w:val="20"/>
+        </w:rPr>
+        <w:t>19:40:12.222 T3 deletion#6 ended 9.0</w:t>
+      </w:r>
+    </w:p>
+    <w:p>
+      <w:pPr>
+        <w:pStyle w:val="ListParagraph"/>
+        <w:jc w:val="both"/>
+        <w:rPr>
+          <w:sz w:val="20"/>
+          <w:szCs w:val="20"/>
+        </w:rPr>
+      </w:pPr>
+      <w:r>
+        <w:rPr>
+          <w:sz w:val="20"/>
+          <w:szCs w:val="20"/>
+        </w:rPr>
+        <w:t>19:40:12.224 T1 insertion#5 started 7.0</w:t>
+      </w:r>
+    </w:p>
+    <w:p>
+      <w:pPr>
+        <w:pStyle w:val="ListParagraph"/>
+        <w:jc w:val="both"/>
+        <w:rPr>
+          <w:sz w:val="20"/>
+          <w:szCs w:val="20"/>
+        </w:rPr>
+      </w:pPr>
+      <w:r>
+        <w:rPr>
+          <w:sz w:val="20"/>
+          <w:szCs w:val="20"/>
+        </w:rPr>
+        <w:t>19:40:12.225 T3 deletion#7 started 6.0</w:t>
+      </w:r>
+    </w:p>
+    <w:p>
+      <w:pPr>
+        <w:pStyle w:val="ListParagraph"/>
+        <w:jc w:val="both"/>
+        <w:rPr>
+          <w:sz w:val="20"/>
+          <w:szCs w:val="20"/>
+        </w:rPr>
+      </w:pPr>
+      <w:r>
+        <w:rPr>
+          <w:sz w:val="20"/>
+          <w:szCs w:val="20"/>
+        </w:rPr>
+        <w:t>19:40:12.227 T1 insertion#5 ended 7.0</w:t>
+      </w:r>
+    </w:p>
+    <w:p>
+      <w:pPr>
+        <w:pStyle w:val="ListParagraph"/>
+        <w:jc w:val="both"/>
+        <w:rPr>
+          <w:sz w:val="20"/>
+          <w:szCs w:val="20"/>
+        </w:rPr>
+      </w:pPr>
+      <w:r>
+        <w:rPr>
+          <w:sz w:val="20"/>
+          <w:szCs w:val="20"/>
+        </w:rPr>
+        <w:t>19:40:12.229 T4 iteration start</w:t>
+      </w:r>
+    </w:p>
+    <w:p>
+      <w:pPr>
+        <w:pStyle w:val="ListParagraph"/>
+        <w:jc w:val="both"/>
+        <w:rPr>
+          <w:sz w:val="20"/>
+          <w:szCs w:val="20"/>
+        </w:rPr>
+      </w:pPr>
+      <w:r>
+        <w:rPr>
+          <w:sz w:val="20"/>
+          <w:szCs w:val="20"/>
+        </w:rPr>
+        <w:t xml:space="preserve">19:40:12.231 T4 iteration </w:t>
+      </w:r>
+      <w:proofErr w:type="gramStart"/>
+      <w:r>
+        <w:rPr>
+          <w:sz w:val="20"/>
+          <w:szCs w:val="20"/>
+        </w:rPr>
+        <w:t>ended ;</w:t>
+      </w:r>
+      <w:proofErr w:type="gramEnd"/>
+      <w:r>
+        <w:rPr>
+          <w:sz w:val="20"/>
+          <w:szCs w:val="20"/>
+        </w:rPr>
+        <w:t xml:space="preserve"> [2.0, 4.0, 5.0, 7.0, 7.0, 8.0]</w:t>
+      </w:r>
+    </w:p>
+    <w:p>
+      <w:pPr>
+        <w:pStyle w:val="ListParagraph"/>
+        <w:jc w:val="both"/>
+        <w:rPr>
+          <w:sz w:val="20"/>
+          <w:szCs w:val="20"/>
+        </w:rPr>
+      </w:pPr>
+      <w:r>
+        <w:rPr>
+          <w:sz w:val="20"/>
+          <w:szCs w:val="20"/>
+        </w:rPr>
+        <w:lastRenderedPageBreak/>
+        <w:t>19:40:12.233 T3 deletion#7 ended 6.0</w:t>
+      </w:r>
+    </w:p>
+    <w:p>
+      <w:pPr>
+        <w:pStyle w:val="ListParagraph"/>
+        <w:jc w:val="both"/>
+        <w:rPr>
+          <w:sz w:val="20"/>
+          <w:szCs w:val="20"/>
+        </w:rPr>
+      </w:pPr>
+      <w:r>
+        <w:rPr>
+          <w:sz w:val="20"/>
+          <w:szCs w:val="20"/>
+        </w:rPr>
+        <w:t>19:40:12.235 T1 insertion#6 started 9.0</w:t>
+      </w:r>
+    </w:p>
+    <w:p>
+      <w:pPr>
+        <w:pStyle w:val="ListParagraph"/>
+        <w:jc w:val="both"/>
+        <w:rPr>
+          <w:sz w:val="20"/>
+          <w:szCs w:val="20"/>
+        </w:rPr>
+      </w:pPr>
+      <w:r>
+        <w:rPr>
+          <w:sz w:val="20"/>
+          <w:szCs w:val="20"/>
+        </w:rPr>
+        <w:t>19:40:12.237 T1 insertion#6 ended 9.0</w:t>
+      </w:r>
+    </w:p>
+    <w:p>
+      <w:pPr>
+        <w:pStyle w:val="ListParagraph"/>
+        <w:jc w:val="both"/>
+        <w:rPr>
+          <w:sz w:val="20"/>
+          <w:szCs w:val="20"/>
+        </w:rPr>
+      </w:pPr>
+      <w:r>
+        <w:rPr>
+          <w:sz w:val="20"/>
+          <w:szCs w:val="20"/>
+        </w:rPr>
+        <w:t>19:40:12.243 T1 insertion#7 started 9.0</w:t>
+      </w:r>
+    </w:p>
+    <w:p>
+      <w:pPr>
+        <w:pStyle w:val="ListParagraph"/>
+        <w:jc w:val="both"/>
+        <w:rPr>
+          <w:sz w:val="20"/>
+          <w:szCs w:val="20"/>
+        </w:rPr>
+      </w:pPr>
+      <w:r>
+        <w:rPr>
+          <w:sz w:val="20"/>
+          <w:szCs w:val="20"/>
+        </w:rPr>
+        <w:t>19:40:12.246 T1 insertion#7 ended 9.0</w:t>
+      </w:r>
+    </w:p>
+    <w:p>
+      <w:pPr>
+        <w:pStyle w:val="ListParagraph"/>
+        <w:jc w:val="both"/>
+        <w:rPr>
+          <w:sz w:val="20"/>
+          <w:szCs w:val="20"/>
+        </w:rPr>
+      </w:pPr>
+      <w:r>
+        <w:rPr>
+          <w:sz w:val="20"/>
+          <w:szCs w:val="20"/>
+        </w:rPr>
+        <w:t>19:40:12.249 T4 iteration start</w:t>
+      </w:r>
+    </w:p>
+    <w:p>
+      <w:pPr>
+        <w:pStyle w:val="ListParagraph"/>
+        <w:jc w:val="both"/>
+        <w:rPr>
+          <w:sz w:val="20"/>
+          <w:szCs w:val="20"/>
+        </w:rPr>
+      </w:pPr>
+      <w:r>
+        <w:rPr>
+          <w:sz w:val="20"/>
+          <w:szCs w:val="20"/>
+        </w:rPr>
+        <w:t xml:space="preserve">19:40:12.251 T4 iteration </w:t>
+      </w:r>
+      <w:proofErr w:type="gramStart"/>
+      <w:r>
+        <w:rPr>
+          <w:sz w:val="20"/>
+          <w:szCs w:val="20"/>
+        </w:rPr>
+        <w:t>ended ;</w:t>
+      </w:r>
+      <w:proofErr w:type="gramEnd"/>
+      <w:r>
+        <w:rPr>
+          <w:sz w:val="20"/>
+          <w:szCs w:val="20"/>
+        </w:rPr>
+        <w:t xml:space="preserve"> [2.0, 4.0, 5.0, 7.0, 7.0, 8.0, 9.0, 9.0]</w:t>
+      </w:r>
+    </w:p>
+    <w:p>
+      <w:pPr>
+        <w:pStyle w:val="ListParagraph"/>
+        <w:jc w:val="both"/>
+        <w:rPr>
+          <w:sz w:val="20"/>
+          <w:szCs w:val="20"/>
+        </w:rPr>
+      </w:pPr>
+      <w:r>
+        <w:rPr>
+          <w:sz w:val="20"/>
+          <w:szCs w:val="20"/>
+        </w:rPr>
+        <w:t>19:40:12.254 T1 insertion#8 started 10.0</w:t>
+      </w:r>
+    </w:p>
+    <w:p>
+      <w:pPr>
+        <w:pStyle w:val="ListParagraph"/>
+        <w:jc w:val="both"/>
+        <w:rPr>
+          <w:sz w:val="20"/>
+          <w:szCs w:val="20"/>
+        </w:rPr>
+      </w:pPr>
+      <w:r>
+        <w:rPr>
+          <w:sz w:val="20"/>
+          <w:szCs w:val="20"/>
+        </w:rPr>
+        <w:t>19:40:12.254 T1 insertion#8 ended 10.0</w:t>
+      </w:r>
+    </w:p>
+    <w:p>
+      <w:pPr>
+        <w:pStyle w:val="ListParagraph"/>
+        <w:jc w:val="both"/>
+        <w:rPr>
+          <w:sz w:val="20"/>
+          <w:szCs w:val="20"/>
+        </w:rPr>
+      </w:pPr>
+      <w:r>
+        <w:rPr>
+          <w:sz w:val="20"/>
+          <w:szCs w:val="20"/>
+        </w:rPr>
+        <w:t>19:40:12.263 T1 insertion#9 started 8.0</w:t>
+      </w:r>
+    </w:p>
+    <w:p>
+      <w:pPr>
+        <w:pStyle w:val="ListParagraph"/>
+        <w:jc w:val="both"/>
+        <w:rPr>
+          <w:sz w:val="20"/>
+          <w:szCs w:val="20"/>
+        </w:rPr>
+      </w:pPr>
+      <w:r>
+        <w:rPr>
+          <w:sz w:val="20"/>
+          <w:szCs w:val="20"/>
+        </w:rPr>
+        <w:t>19:40:12.265 T1 insertion#9 ended 8.0</w:t>
+      </w:r>
+    </w:p>
+    <w:p>
+      <w:pPr>
+        <w:pStyle w:val="ListParagraph"/>
+        <w:jc w:val="both"/>
+        <w:rPr>
+          <w:sz w:val="20"/>
+          <w:szCs w:val="20"/>
+        </w:rPr>
+      </w:pPr>
+      <w:r>
+        <w:rPr>
+          <w:sz w:val="20"/>
+          <w:szCs w:val="20"/>
+        </w:rPr>
+        <w:t>19:40:12.270 T4 iteration start</w:t>
+      </w:r>
+    </w:p>
+    <w:p>
+      <w:pPr>
+        <w:pStyle w:val="ListParagraph"/>
+        <w:jc w:val="both"/>
+        <w:rPr>
+          <w:sz w:val="20"/>
+          <w:szCs w:val="20"/>
+        </w:rPr>
+      </w:pPr>
+      <w:r>
+        <w:rPr>
+          <w:sz w:val="20"/>
+          <w:szCs w:val="20"/>
+        </w:rPr>
+        <w:t>19:40:12.270 T1 insertion#10 started 1.0</w:t>
+      </w:r>
+    </w:p>
+    <w:p>
+      <w:pPr>
+        <w:pStyle w:val="ListParagraph"/>
+        <w:jc w:val="both"/>
+        <w:rPr>
+          <w:sz w:val="20"/>
+          <w:szCs w:val="20"/>
+        </w:rPr>
+      </w:pPr>
+      <w:r>
+        <w:rPr>
+          <w:sz w:val="20"/>
+          <w:szCs w:val="20"/>
+        </w:rPr>
+        <w:t>19:40:12.270 T1 insertion#10 ended 1.0</w:t>
+      </w:r>
+    </w:p>
+    <w:p>
+      <w:pPr>
+        <w:pStyle w:val="ListParagraph"/>
+        <w:jc w:val="both"/>
+        <w:rPr>
+          <w:sz w:val="20"/>
+          <w:szCs w:val="20"/>
+        </w:rPr>
+      </w:pPr>
+      <w:r>
+        <w:rPr>
+          <w:sz w:val="20"/>
+          <w:szCs w:val="20"/>
+        </w:rPr>
+        <w:t xml:space="preserve">19:40:12.276 T4 iteration </w:t>
+      </w:r>
+      <w:proofErr w:type="gramStart"/>
+      <w:r>
+        <w:rPr>
+          <w:sz w:val="20"/>
+          <w:szCs w:val="20"/>
+        </w:rPr>
+        <w:t>ended ;</w:t>
+      </w:r>
+      <w:proofErr w:type="gramEnd"/>
+      <w:r>
+        <w:rPr>
+          <w:sz w:val="20"/>
+          <w:szCs w:val="20"/>
+        </w:rPr>
+        <w:t xml:space="preserve"> [2.0, 4.0, 5.0, 7.0, 7.0, 8.0, 8.0, 9.0, 9.0, 10.0]</w:t>
+      </w:r>
+    </w:p>
+    <w:p>
+      <w:pPr>
+        <w:pStyle w:val="ListParagraph"/>
+        <w:jc w:val="both"/>
+        <w:rPr>
+          <w:sz w:val="20"/>
+          <w:szCs w:val="20"/>
+        </w:rPr>
+      </w:pPr>
+      <w:r>
+        <w:rPr>
+          <w:sz w:val="20"/>
+          <w:szCs w:val="20"/>
+        </w:rPr>
+        <w:t>19:40:12.291 T4 iteration start</w:t>
+      </w:r>
+    </w:p>
+    <w:p>
+      <w:pPr>
+        <w:pStyle w:val="ListParagraph"/>
+        <w:jc w:val="both"/>
+        <w:rPr>
+          <w:sz w:val="20"/>
+          <w:szCs w:val="20"/>
+        </w:rPr>
+      </w:pPr>
+      <w:r>
+        <w:rPr>
+          <w:sz w:val="20"/>
+          <w:szCs w:val="20"/>
+        </w:rPr>
+        <w:t xml:space="preserve">19:40:12.291 T4 iteration </w:t>
+      </w:r>
+      <w:proofErr w:type="gramStart"/>
+      <w:r>
+        <w:rPr>
+          <w:sz w:val="20"/>
+          <w:szCs w:val="20"/>
+        </w:rPr>
+        <w:t>ended ;</w:t>
+      </w:r>
+      <w:proofErr w:type="gramEnd"/>
+      <w:r>
+        <w:rPr>
+          <w:sz w:val="20"/>
+          <w:szCs w:val="20"/>
+        </w:rPr>
+        <w:t xml:space="preserve"> [1.0, 2.0, 4.0, 5.0, 7.0, 7.0, 8.0, 8.0, 9.0, 9.0, 10.0]</w:t>
+      </w:r>
+    </w:p>
+    <w:p>
+      <w:pPr>
+        <w:pStyle w:val="ListParagraph"/>
+        <w:jc w:val="both"/>
+        <w:rPr>
+          <w:sz w:val="20"/>
+          <w:szCs w:val="20"/>
+        </w:rPr>
+      </w:pPr>
+    </w:p>
+    <w:p>
+      <w:pPr>
+        <w:pStyle w:val="ListParagraph"/>
+        <w:jc w:val="both"/>
+        <w:rPr>
+          <w:sz w:val="24"/>
+          <w:szCs w:val="28"/>
+        </w:rPr>
+        <w:sectPr>
+          <w:type w:val="continuous"/>
+          <w:pgSz w:w="12240" w:h="15840"/>
+          <w:pgMar w:top="1440" w:right="1440" w:bottom="1440" w:left="1440" w:header="720" w:footer="720" w:gutter="0"/>
+          <w:cols w:num="2" w:space="720"/>
+          <w:docGrid w:linePitch="360"/>
+        </w:sectPr>
+      </w:pPr>
+    </w:p>
+    <w:p>
+      <w:pPr>
+        <w:pStyle w:val="ListParagraph"/>
+        <w:jc w:val="both"/>
+        <w:rPr>
           <w:sz w:val="18"/>
           <w:szCs w:val="18"/>
         </w:rPr>
@@ -3800,6 +4902,381 @@
           <w:szCs w:val="20"/>
         </w:rPr>
       </w:pPr>
+    </w:p>
+    <w:p>
+      <w:pPr>
+        <w:pStyle w:val="ListParagraph"/>
+        <w:jc w:val="both"/>
+        <w:rPr>
+          <w:sz w:val="20"/>
+          <w:szCs w:val="20"/>
+        </w:rPr>
+        <w:sectPr>
+          <w:type w:val="continuous"/>
+          <w:pgSz w:w="12240" w:h="15840"/>
+          <w:pgMar w:top="1440" w:right="1440" w:bottom="1440" w:left="1440" w:header="720" w:footer="720" w:gutter="0"/>
+          <w:cols w:space="720"/>
+          <w:docGrid w:linePitch="360"/>
+        </w:sectPr>
+      </w:pPr>
+    </w:p>
+    <w:p>
+      <w:pPr>
+        <w:pStyle w:val="ListParagraph"/>
+        <w:jc w:val="both"/>
+        <w:rPr>
+          <w:sz w:val="20"/>
+          <w:szCs w:val="20"/>
+        </w:rPr>
+      </w:pPr>
+      <w:r>
+        <w:rPr>
+          <w:sz w:val="20"/>
+          <w:szCs w:val="20"/>
+        </w:rPr>
+        <w:lastRenderedPageBreak/>
+        <w:t>Lock acquired for deleting 9.0</w:t>
+      </w:r>
+    </w:p>
+    <w:p>
+      <w:pPr>
+        <w:pStyle w:val="ListParagraph"/>
+        <w:jc w:val="both"/>
+        <w:rPr>
+          <w:sz w:val="20"/>
+          <w:szCs w:val="20"/>
+        </w:rPr>
+      </w:pPr>
+      <w:r>
+        <w:rPr>
+          <w:sz w:val="20"/>
+          <w:szCs w:val="20"/>
+        </w:rPr>
+        <w:t>Lock released for deleting 9.0</w:t>
+      </w:r>
+    </w:p>
+    <w:p>
+      <w:pPr>
+        <w:pStyle w:val="ListParagraph"/>
+        <w:jc w:val="both"/>
+        <w:rPr>
+          <w:sz w:val="20"/>
+          <w:szCs w:val="20"/>
+        </w:rPr>
+      </w:pPr>
+      <w:r>
+        <w:rPr>
+          <w:sz w:val="20"/>
+          <w:szCs w:val="20"/>
+        </w:rPr>
+        <w:t>Lock acquired for inserting 5.0</w:t>
+      </w:r>
+    </w:p>
+    <w:p>
+      <w:pPr>
+        <w:pStyle w:val="ListParagraph"/>
+        <w:jc w:val="both"/>
+        <w:rPr>
+          <w:sz w:val="20"/>
+          <w:szCs w:val="20"/>
+        </w:rPr>
+      </w:pPr>
+      <w:r>
+        <w:rPr>
+          <w:sz w:val="20"/>
+          <w:szCs w:val="20"/>
+        </w:rPr>
+        <w:t>Lock released for inserting 5.0</w:t>
+      </w:r>
+    </w:p>
+    <w:p>
+      <w:pPr>
+        <w:pStyle w:val="ListParagraph"/>
+        <w:jc w:val="both"/>
+        <w:rPr>
+          <w:sz w:val="20"/>
+          <w:szCs w:val="20"/>
+        </w:rPr>
+      </w:pPr>
+      <w:r>
+        <w:rPr>
+          <w:sz w:val="20"/>
+          <w:szCs w:val="20"/>
+        </w:rPr>
+        <w:t>Lock acquired for inserting 9.0</w:t>
+      </w:r>
+    </w:p>
+    <w:p>
+      <w:pPr>
+        <w:pStyle w:val="ListParagraph"/>
+        <w:jc w:val="both"/>
+        <w:rPr>
+          <w:sz w:val="20"/>
+          <w:szCs w:val="20"/>
+        </w:rPr>
+      </w:pPr>
+      <w:r>
+        <w:rPr>
+          <w:sz w:val="20"/>
+          <w:szCs w:val="20"/>
+        </w:rPr>
+        <w:t>Lock released for inserting 9.0</w:t>
+      </w:r>
+    </w:p>
+    <w:p>
+      <w:pPr>
+        <w:pStyle w:val="ListParagraph"/>
+        <w:jc w:val="both"/>
+        <w:rPr>
+          <w:sz w:val="20"/>
+          <w:szCs w:val="20"/>
+        </w:rPr>
+      </w:pPr>
+      <w:r>
+        <w:rPr>
+          <w:sz w:val="20"/>
+          <w:szCs w:val="20"/>
+        </w:rPr>
+        <w:t>Lock acquired for deleting 7.0</w:t>
+      </w:r>
+    </w:p>
+    <w:p>
+      <w:pPr>
+        <w:pStyle w:val="ListParagraph"/>
+        <w:jc w:val="both"/>
+        <w:rPr>
+          <w:sz w:val="20"/>
+          <w:szCs w:val="20"/>
+        </w:rPr>
+      </w:pPr>
+      <w:r>
+        <w:rPr>
+          <w:sz w:val="20"/>
+          <w:szCs w:val="20"/>
+        </w:rPr>
+        <w:t>Lock released for deleting 7.0</w:t>
+      </w:r>
+    </w:p>
+    <w:p>
+      <w:pPr>
+        <w:pStyle w:val="ListParagraph"/>
+        <w:jc w:val="both"/>
+        <w:rPr>
+          <w:sz w:val="20"/>
+          <w:szCs w:val="20"/>
+        </w:rPr>
+      </w:pPr>
+      <w:r>
+        <w:rPr>
+          <w:sz w:val="20"/>
+          <w:szCs w:val="20"/>
+        </w:rPr>
+        <w:t>Lock acquired for inserting 7.0</w:t>
+      </w:r>
+    </w:p>
+    <w:p>
+      <w:pPr>
+        <w:pStyle w:val="ListParagraph"/>
+        <w:jc w:val="both"/>
+        <w:rPr>
+          <w:sz w:val="20"/>
+          <w:szCs w:val="20"/>
+        </w:rPr>
+      </w:pPr>
+      <w:r>
+        <w:rPr>
+          <w:sz w:val="20"/>
+          <w:szCs w:val="20"/>
+        </w:rPr>
+        <w:t>Lock released for inserting 7.0</w:t>
+      </w:r>
+    </w:p>
+    <w:p>
+      <w:pPr>
+        <w:pStyle w:val="ListParagraph"/>
+        <w:jc w:val="both"/>
+        <w:rPr>
+          <w:sz w:val="20"/>
+          <w:szCs w:val="20"/>
+        </w:rPr>
+      </w:pPr>
+      <w:r>
+        <w:rPr>
+          <w:sz w:val="20"/>
+          <w:szCs w:val="20"/>
+        </w:rPr>
+        <w:t>Lock acquired for iterator</w:t>
+      </w:r>
+    </w:p>
+    <w:p>
+      <w:pPr>
+        <w:pStyle w:val="ListParagraph"/>
+        <w:jc w:val="both"/>
+        <w:rPr>
+          <w:sz w:val="20"/>
+          <w:szCs w:val="20"/>
+        </w:rPr>
+      </w:pPr>
+      <w:r>
+        <w:rPr>
+          <w:sz w:val="20"/>
+          <w:szCs w:val="20"/>
+        </w:rPr>
+        <w:t>Lock released for iterator</w:t>
+      </w:r>
+    </w:p>
+    <w:p>
+      <w:pPr>
+        <w:pStyle w:val="ListParagraph"/>
+        <w:jc w:val="both"/>
+        <w:rPr>
+          <w:sz w:val="20"/>
+          <w:szCs w:val="20"/>
+        </w:rPr>
+      </w:pPr>
+      <w:r>
+        <w:rPr>
+          <w:sz w:val="20"/>
+          <w:szCs w:val="20"/>
+        </w:rPr>
+        <w:t>Lock acquired for inserting 6.0</w:t>
+      </w:r>
+    </w:p>
+    <w:p>
+      <w:pPr>
+        <w:pStyle w:val="ListParagraph"/>
+        <w:jc w:val="both"/>
+        <w:rPr>
+          <w:sz w:val="20"/>
+          <w:szCs w:val="20"/>
+        </w:rPr>
+      </w:pPr>
+      <w:r>
+        <w:rPr>
+          <w:sz w:val="20"/>
+          <w:szCs w:val="20"/>
+        </w:rPr>
+        <w:t>Lock released for inserting 6.0</w:t>
+      </w:r>
+    </w:p>
+    <w:p>
+      <w:pPr>
+        <w:pStyle w:val="ListParagraph"/>
+        <w:jc w:val="both"/>
+        <w:rPr>
+          <w:sz w:val="20"/>
+          <w:szCs w:val="20"/>
+        </w:rPr>
+      </w:pPr>
+      <w:r>
+        <w:rPr>
+          <w:sz w:val="20"/>
+          <w:szCs w:val="20"/>
+        </w:rPr>
+        <w:t>Lock acquired for inserting 3.0</w:t>
+      </w:r>
+    </w:p>
+    <w:p>
+      <w:pPr>
+        <w:pStyle w:val="ListParagraph"/>
+        <w:jc w:val="both"/>
+        <w:rPr>
+          <w:sz w:val="20"/>
+          <w:szCs w:val="20"/>
+        </w:rPr>
+      </w:pPr>
+      <w:r>
+        <w:rPr>
+          <w:sz w:val="20"/>
+          <w:szCs w:val="20"/>
+        </w:rPr>
+        <w:t>Lock released for inserting 3.0</w:t>
+      </w:r>
+    </w:p>
+    <w:p>
+      <w:pPr>
+        <w:pStyle w:val="ListParagraph"/>
+        <w:jc w:val="both"/>
+        <w:rPr>
+          <w:sz w:val="20"/>
+          <w:szCs w:val="20"/>
+        </w:rPr>
+      </w:pPr>
+      <w:r>
+        <w:rPr>
+          <w:sz w:val="20"/>
+          <w:szCs w:val="20"/>
+        </w:rPr>
+        <w:t>Lock acquired for deleting 3.0</w:t>
+      </w:r>
+    </w:p>
+    <w:p>
+      <w:pPr>
+        <w:pStyle w:val="ListParagraph"/>
+        <w:jc w:val="both"/>
+        <w:rPr>
+          <w:sz w:val="20"/>
+          <w:szCs w:val="20"/>
+        </w:rPr>
+      </w:pPr>
+      <w:r>
+        <w:rPr>
+          <w:sz w:val="20"/>
+          <w:szCs w:val="20"/>
+        </w:rPr>
+        <w:t>Lock released for deleting 3.0</w:t>
+      </w:r>
+    </w:p>
+    <w:p>
+      <w:pPr>
+        <w:pStyle w:val="ListParagraph"/>
+        <w:jc w:val="both"/>
+        <w:rPr>
+          <w:sz w:val="20"/>
+          <w:szCs w:val="20"/>
+        </w:rPr>
+      </w:pPr>
+      <w:r>
+        <w:rPr>
+          <w:sz w:val="20"/>
+          <w:szCs w:val="20"/>
+        </w:rPr>
+        <w:t>Lock acquired for inserting 8.0</w:t>
+      </w:r>
+    </w:p>
+    <w:p>
+      <w:pPr>
+        <w:pStyle w:val="ListParagraph"/>
+        <w:jc w:val="both"/>
+        <w:rPr>
+          <w:sz w:val="20"/>
+          <w:szCs w:val="20"/>
+        </w:rPr>
+      </w:pPr>
+      <w:r>
+        <w:rPr>
+          <w:sz w:val="20"/>
+          <w:szCs w:val="20"/>
+        </w:rPr>
+        <w:t>Lock released for inserting 8.0</w:t>
+      </w:r>
+    </w:p>
+    <w:p>
+      <w:pPr>
+        <w:pStyle w:val="ListParagraph"/>
+        <w:jc w:val="both"/>
+        <w:rPr>
+          <w:sz w:val="20"/>
+          <w:szCs w:val="20"/>
+        </w:rPr>
+      </w:pPr>
+      <w:r>
+        <w:rPr>
+          <w:sz w:val="20"/>
+          <w:szCs w:val="20"/>
+        </w:rPr>
+        <w:t>Lock acquired for deleting 7.0</w:t>
+      </w:r>
     </w:p>
     <w:p>
       <w:pPr>
@@ -3812,6 +5289,611 @@
       </w:pPr>
       <w:bookmarkStart w:id="0" w:name="_GoBack"/>
       <w:bookmarkEnd w:id="0"/>
+      <w:r>
+        <w:rPr>
+          <w:sz w:val="20"/>
+          <w:szCs w:val="20"/>
+        </w:rPr>
+        <w:lastRenderedPageBreak/>
+        <w:t>Lock released for deleting 7.0</w:t>
+      </w:r>
+    </w:p>
+    <w:p>
+      <w:pPr>
+        <w:pStyle w:val="ListParagraph"/>
+        <w:jc w:val="both"/>
+        <w:rPr>
+          <w:sz w:val="20"/>
+          <w:szCs w:val="20"/>
+        </w:rPr>
+      </w:pPr>
+      <w:r>
+        <w:rPr>
+          <w:sz w:val="20"/>
+          <w:szCs w:val="20"/>
+        </w:rPr>
+        <w:t>Lock acquired for inserting 2.0</w:t>
+      </w:r>
+    </w:p>
+    <w:p>
+      <w:pPr>
+        <w:pStyle w:val="ListParagraph"/>
+        <w:jc w:val="both"/>
+        <w:rPr>
+          <w:sz w:val="20"/>
+          <w:szCs w:val="20"/>
+        </w:rPr>
+      </w:pPr>
+      <w:r>
+        <w:rPr>
+          <w:sz w:val="20"/>
+          <w:szCs w:val="20"/>
+        </w:rPr>
+        <w:t>Lock released for inserting 2.0</w:t>
+      </w:r>
+    </w:p>
+    <w:p>
+      <w:pPr>
+        <w:pStyle w:val="ListParagraph"/>
+        <w:jc w:val="both"/>
+        <w:rPr>
+          <w:sz w:val="20"/>
+          <w:szCs w:val="20"/>
+        </w:rPr>
+      </w:pPr>
+      <w:r>
+        <w:rPr>
+          <w:sz w:val="20"/>
+          <w:szCs w:val="20"/>
+        </w:rPr>
+        <w:t>Lock acquired for inserting 7.0</w:t>
+      </w:r>
+    </w:p>
+    <w:p>
+      <w:pPr>
+        <w:pStyle w:val="ListParagraph"/>
+        <w:jc w:val="both"/>
+        <w:rPr>
+          <w:sz w:val="20"/>
+          <w:szCs w:val="20"/>
+        </w:rPr>
+      </w:pPr>
+      <w:r>
+        <w:rPr>
+          <w:sz w:val="20"/>
+          <w:szCs w:val="20"/>
+        </w:rPr>
+        <w:t>Lock released for inserting 7.0</w:t>
+      </w:r>
+    </w:p>
+    <w:p>
+      <w:pPr>
+        <w:pStyle w:val="ListParagraph"/>
+        <w:jc w:val="both"/>
+        <w:rPr>
+          <w:sz w:val="20"/>
+          <w:szCs w:val="20"/>
+        </w:rPr>
+      </w:pPr>
+      <w:r>
+        <w:rPr>
+          <w:sz w:val="20"/>
+          <w:szCs w:val="20"/>
+        </w:rPr>
+        <w:t>Lock acquired for deleting 4.0</w:t>
+      </w:r>
+    </w:p>
+    <w:p>
+      <w:pPr>
+        <w:pStyle w:val="ListParagraph"/>
+        <w:jc w:val="both"/>
+        <w:rPr>
+          <w:sz w:val="20"/>
+          <w:szCs w:val="20"/>
+        </w:rPr>
+      </w:pPr>
+      <w:r>
+        <w:rPr>
+          <w:sz w:val="20"/>
+          <w:szCs w:val="20"/>
+        </w:rPr>
+        <w:t>Lock released for deleting 4.0</w:t>
+      </w:r>
+    </w:p>
+    <w:p>
+      <w:pPr>
+        <w:pStyle w:val="ListParagraph"/>
+        <w:jc w:val="both"/>
+        <w:rPr>
+          <w:sz w:val="20"/>
+          <w:szCs w:val="20"/>
+        </w:rPr>
+      </w:pPr>
+      <w:r>
+        <w:rPr>
+          <w:sz w:val="20"/>
+          <w:szCs w:val="20"/>
+        </w:rPr>
+        <w:t>Lock acquired for iterator</w:t>
+      </w:r>
+    </w:p>
+    <w:p>
+      <w:pPr>
+        <w:pStyle w:val="ListParagraph"/>
+        <w:jc w:val="both"/>
+        <w:rPr>
+          <w:sz w:val="20"/>
+          <w:szCs w:val="20"/>
+        </w:rPr>
+      </w:pPr>
+      <w:r>
+        <w:rPr>
+          <w:sz w:val="20"/>
+          <w:szCs w:val="20"/>
+        </w:rPr>
+        <w:t>Lock released for iterator</w:t>
+      </w:r>
+    </w:p>
+    <w:p>
+      <w:pPr>
+        <w:pStyle w:val="ListParagraph"/>
+        <w:jc w:val="both"/>
+        <w:rPr>
+          <w:sz w:val="20"/>
+          <w:szCs w:val="20"/>
+        </w:rPr>
+      </w:pPr>
+      <w:r>
+        <w:rPr>
+          <w:sz w:val="20"/>
+          <w:szCs w:val="20"/>
+        </w:rPr>
+        <w:t>Lock acquired for inserting 4.0</w:t>
+      </w:r>
+    </w:p>
+    <w:p>
+      <w:pPr>
+        <w:pStyle w:val="ListParagraph"/>
+        <w:jc w:val="both"/>
+        <w:rPr>
+          <w:sz w:val="20"/>
+          <w:szCs w:val="20"/>
+        </w:rPr>
+      </w:pPr>
+      <w:r>
+        <w:rPr>
+          <w:sz w:val="20"/>
+          <w:szCs w:val="20"/>
+        </w:rPr>
+        <w:t>Lock released for inserting 4.0</w:t>
+      </w:r>
+    </w:p>
+    <w:p>
+      <w:pPr>
+        <w:pStyle w:val="ListParagraph"/>
+        <w:jc w:val="both"/>
+        <w:rPr>
+          <w:sz w:val="20"/>
+          <w:szCs w:val="20"/>
+        </w:rPr>
+      </w:pPr>
+      <w:r>
+        <w:rPr>
+          <w:sz w:val="20"/>
+          <w:szCs w:val="20"/>
+        </w:rPr>
+        <w:t>Lock acquired for deleting 9.0</w:t>
+      </w:r>
+    </w:p>
+    <w:p>
+      <w:pPr>
+        <w:pStyle w:val="ListParagraph"/>
+        <w:jc w:val="both"/>
+        <w:rPr>
+          <w:sz w:val="20"/>
+          <w:szCs w:val="20"/>
+        </w:rPr>
+      </w:pPr>
+      <w:r>
+        <w:rPr>
+          <w:sz w:val="20"/>
+          <w:szCs w:val="20"/>
+        </w:rPr>
+        <w:t>Lock released for deleting 9.0</w:t>
+      </w:r>
+    </w:p>
+    <w:p>
+      <w:pPr>
+        <w:pStyle w:val="ListParagraph"/>
+        <w:jc w:val="both"/>
+        <w:rPr>
+          <w:sz w:val="20"/>
+          <w:szCs w:val="20"/>
+        </w:rPr>
+      </w:pPr>
+      <w:r>
+        <w:rPr>
+          <w:sz w:val="20"/>
+          <w:szCs w:val="20"/>
+        </w:rPr>
+        <w:t>Lock acquired for inserting 7.0</w:t>
+      </w:r>
+    </w:p>
+    <w:p>
+      <w:pPr>
+        <w:pStyle w:val="ListParagraph"/>
+        <w:jc w:val="both"/>
+        <w:rPr>
+          <w:sz w:val="20"/>
+          <w:szCs w:val="20"/>
+        </w:rPr>
+      </w:pPr>
+      <w:r>
+        <w:rPr>
+          <w:sz w:val="20"/>
+          <w:szCs w:val="20"/>
+        </w:rPr>
+        <w:t>Lock released for inserting 7.0</w:t>
+      </w:r>
+    </w:p>
+    <w:p>
+      <w:pPr>
+        <w:pStyle w:val="ListParagraph"/>
+        <w:jc w:val="both"/>
+        <w:rPr>
+          <w:sz w:val="20"/>
+          <w:szCs w:val="20"/>
+        </w:rPr>
+      </w:pPr>
+      <w:r>
+        <w:rPr>
+          <w:sz w:val="20"/>
+          <w:szCs w:val="20"/>
+        </w:rPr>
+        <w:t>Lock acquired for deleting 6.0</w:t>
+      </w:r>
+    </w:p>
+    <w:p>
+      <w:pPr>
+        <w:pStyle w:val="ListParagraph"/>
+        <w:jc w:val="both"/>
+        <w:rPr>
+          <w:sz w:val="20"/>
+          <w:szCs w:val="20"/>
+        </w:rPr>
+      </w:pPr>
+      <w:r>
+        <w:rPr>
+          <w:sz w:val="20"/>
+          <w:szCs w:val="20"/>
+        </w:rPr>
+        <w:t>Lock released for deleting 6.0</w:t>
+      </w:r>
+    </w:p>
+    <w:p>
+      <w:pPr>
+        <w:pStyle w:val="ListParagraph"/>
+        <w:jc w:val="both"/>
+        <w:rPr>
+          <w:sz w:val="20"/>
+          <w:szCs w:val="20"/>
+        </w:rPr>
+      </w:pPr>
+      <w:r>
+        <w:rPr>
+          <w:sz w:val="20"/>
+          <w:szCs w:val="20"/>
+        </w:rPr>
+        <w:t>Lock acquired for iterator</w:t>
+      </w:r>
+    </w:p>
+    <w:p>
+      <w:pPr>
+        <w:pStyle w:val="ListParagraph"/>
+        <w:jc w:val="both"/>
+        <w:rPr>
+          <w:sz w:val="20"/>
+          <w:szCs w:val="20"/>
+        </w:rPr>
+      </w:pPr>
+      <w:r>
+        <w:rPr>
+          <w:sz w:val="20"/>
+          <w:szCs w:val="20"/>
+        </w:rPr>
+        <w:t>Lock released for iterator</w:t>
+      </w:r>
+    </w:p>
+    <w:p>
+      <w:pPr>
+        <w:pStyle w:val="ListParagraph"/>
+        <w:jc w:val="both"/>
+        <w:rPr>
+          <w:sz w:val="20"/>
+          <w:szCs w:val="20"/>
+        </w:rPr>
+      </w:pPr>
+      <w:r>
+        <w:rPr>
+          <w:sz w:val="20"/>
+          <w:szCs w:val="20"/>
+        </w:rPr>
+        <w:t>Lock acquired for inserting 9.0</w:t>
+      </w:r>
+    </w:p>
+    <w:p>
+      <w:pPr>
+        <w:pStyle w:val="ListParagraph"/>
+        <w:jc w:val="both"/>
+        <w:rPr>
+          <w:sz w:val="20"/>
+          <w:szCs w:val="20"/>
+        </w:rPr>
+      </w:pPr>
+      <w:r>
+        <w:rPr>
+          <w:sz w:val="20"/>
+          <w:szCs w:val="20"/>
+        </w:rPr>
+        <w:t>Lock released for inserting 9.0</w:t>
+      </w:r>
+    </w:p>
+    <w:p>
+      <w:pPr>
+        <w:pStyle w:val="ListParagraph"/>
+        <w:jc w:val="both"/>
+        <w:rPr>
+          <w:sz w:val="20"/>
+          <w:szCs w:val="20"/>
+        </w:rPr>
+      </w:pPr>
+      <w:r>
+        <w:rPr>
+          <w:sz w:val="20"/>
+          <w:szCs w:val="20"/>
+        </w:rPr>
+        <w:lastRenderedPageBreak/>
+        <w:t>Lock acquired for inserting 9.0</w:t>
+      </w:r>
+    </w:p>
+    <w:p>
+      <w:pPr>
+        <w:pStyle w:val="ListParagraph"/>
+        <w:jc w:val="both"/>
+        <w:rPr>
+          <w:sz w:val="20"/>
+          <w:szCs w:val="20"/>
+        </w:rPr>
+      </w:pPr>
+      <w:r>
+        <w:rPr>
+          <w:sz w:val="20"/>
+          <w:szCs w:val="20"/>
+        </w:rPr>
+        <w:t>Lock released for inserting 9.0</w:t>
+      </w:r>
+    </w:p>
+    <w:p>
+      <w:pPr>
+        <w:pStyle w:val="ListParagraph"/>
+        <w:jc w:val="both"/>
+        <w:rPr>
+          <w:sz w:val="20"/>
+          <w:szCs w:val="20"/>
+        </w:rPr>
+      </w:pPr>
+      <w:r>
+        <w:rPr>
+          <w:sz w:val="20"/>
+          <w:szCs w:val="20"/>
+        </w:rPr>
+        <w:t>Lock acquired for iterator</w:t>
+      </w:r>
+    </w:p>
+    <w:p>
+      <w:pPr>
+        <w:pStyle w:val="ListParagraph"/>
+        <w:jc w:val="both"/>
+        <w:rPr>
+          <w:sz w:val="20"/>
+          <w:szCs w:val="20"/>
+        </w:rPr>
+      </w:pPr>
+      <w:r>
+        <w:rPr>
+          <w:sz w:val="20"/>
+          <w:szCs w:val="20"/>
+        </w:rPr>
+        <w:t>Lock released for iterator</w:t>
+      </w:r>
+    </w:p>
+    <w:p>
+      <w:pPr>
+        <w:pStyle w:val="ListParagraph"/>
+        <w:jc w:val="both"/>
+        <w:rPr>
+          <w:sz w:val="20"/>
+          <w:szCs w:val="20"/>
+        </w:rPr>
+      </w:pPr>
+      <w:r>
+        <w:rPr>
+          <w:sz w:val="20"/>
+          <w:szCs w:val="20"/>
+        </w:rPr>
+        <w:t>Lock acquired for inserting 10.0</w:t>
+      </w:r>
+    </w:p>
+    <w:p>
+      <w:pPr>
+        <w:pStyle w:val="ListParagraph"/>
+        <w:jc w:val="both"/>
+        <w:rPr>
+          <w:sz w:val="20"/>
+          <w:szCs w:val="20"/>
+        </w:rPr>
+      </w:pPr>
+      <w:r>
+        <w:rPr>
+          <w:sz w:val="20"/>
+          <w:szCs w:val="20"/>
+        </w:rPr>
+        <w:t>Lock released for inserting 10.0</w:t>
+      </w:r>
+    </w:p>
+    <w:p>
+      <w:pPr>
+        <w:pStyle w:val="ListParagraph"/>
+        <w:jc w:val="both"/>
+        <w:rPr>
+          <w:sz w:val="20"/>
+          <w:szCs w:val="20"/>
+        </w:rPr>
+      </w:pPr>
+      <w:r>
+        <w:rPr>
+          <w:sz w:val="20"/>
+          <w:szCs w:val="20"/>
+        </w:rPr>
+        <w:t>Lock acquired for inserting 8.0</w:t>
+      </w:r>
+    </w:p>
+    <w:p>
+      <w:pPr>
+        <w:pStyle w:val="ListParagraph"/>
+        <w:jc w:val="both"/>
+        <w:rPr>
+          <w:sz w:val="20"/>
+          <w:szCs w:val="20"/>
+        </w:rPr>
+      </w:pPr>
+      <w:r>
+        <w:rPr>
+          <w:sz w:val="20"/>
+          <w:szCs w:val="20"/>
+        </w:rPr>
+        <w:lastRenderedPageBreak/>
+        <w:t>Lock released for inserting 8.0</w:t>
+      </w:r>
+    </w:p>
+    <w:p>
+      <w:pPr>
+        <w:pStyle w:val="ListParagraph"/>
+        <w:jc w:val="both"/>
+        <w:rPr>
+          <w:sz w:val="20"/>
+          <w:szCs w:val="20"/>
+        </w:rPr>
+      </w:pPr>
+      <w:r>
+        <w:rPr>
+          <w:sz w:val="20"/>
+          <w:szCs w:val="20"/>
+        </w:rPr>
+        <w:t>Lock acquired for iterator</w:t>
+      </w:r>
+    </w:p>
+    <w:p>
+      <w:pPr>
+        <w:pStyle w:val="ListParagraph"/>
+        <w:jc w:val="both"/>
+        <w:rPr>
+          <w:sz w:val="20"/>
+          <w:szCs w:val="20"/>
+        </w:rPr>
+      </w:pPr>
+      <w:r>
+        <w:rPr>
+          <w:sz w:val="20"/>
+          <w:szCs w:val="20"/>
+        </w:rPr>
+        <w:t>Lock released for iterator</w:t>
+      </w:r>
+    </w:p>
+    <w:p>
+      <w:pPr>
+        <w:pStyle w:val="ListParagraph"/>
+        <w:jc w:val="both"/>
+        <w:rPr>
+          <w:sz w:val="20"/>
+          <w:szCs w:val="20"/>
+        </w:rPr>
+      </w:pPr>
+      <w:r>
+        <w:rPr>
+          <w:sz w:val="20"/>
+          <w:szCs w:val="20"/>
+        </w:rPr>
+        <w:t>Lock acquired for inserting 1.0</w:t>
+      </w:r>
+    </w:p>
+    <w:p>
+      <w:pPr>
+        <w:pStyle w:val="ListParagraph"/>
+        <w:jc w:val="both"/>
+        <w:rPr>
+          <w:sz w:val="20"/>
+          <w:szCs w:val="20"/>
+        </w:rPr>
+      </w:pPr>
+      <w:r>
+        <w:rPr>
+          <w:sz w:val="20"/>
+          <w:szCs w:val="20"/>
+        </w:rPr>
+        <w:t>Lock released for inserting 1.0</w:t>
+      </w:r>
+    </w:p>
+    <w:p>
+      <w:pPr>
+        <w:pStyle w:val="ListParagraph"/>
+        <w:jc w:val="both"/>
+        <w:rPr>
+          <w:sz w:val="20"/>
+          <w:szCs w:val="20"/>
+        </w:rPr>
+      </w:pPr>
+      <w:r>
+        <w:rPr>
+          <w:sz w:val="20"/>
+          <w:szCs w:val="20"/>
+        </w:rPr>
+        <w:t>Lock acquired for iterator</w:t>
+      </w:r>
+    </w:p>
+    <w:p>
+      <w:pPr>
+        <w:pStyle w:val="ListParagraph"/>
+        <w:jc w:val="both"/>
+        <w:rPr>
+          <w:sz w:val="20"/>
+          <w:szCs w:val="20"/>
+        </w:rPr>
+      </w:pPr>
+      <w:r>
+        <w:rPr>
+          <w:sz w:val="20"/>
+          <w:szCs w:val="20"/>
+        </w:rPr>
+        <w:t>Lock released for iterator</w:t>
+      </w:r>
+    </w:p>
+    <w:p>
+      <w:pPr>
+        <w:pStyle w:val="ListParagraph"/>
+        <w:jc w:val="both"/>
+        <w:rPr>
+          <w:sz w:val="20"/>
+          <w:szCs w:val="20"/>
+        </w:rPr>
+        <w:sectPr>
+          <w:type w:val="continuous"/>
+          <w:pgSz w:w="12240" w:h="15840"/>
+          <w:pgMar w:top="1440" w:right="1440" w:bottom="1440" w:left="1440" w:header="720" w:footer="720" w:gutter="0"/>
+          <w:cols w:num="2" w:space="720"/>
+          <w:docGrid w:linePitch="360"/>
+        </w:sectPr>
+      </w:pPr>
     </w:p>
     <w:p>
       <w:pPr>

</xml_diff>